<commit_message>
practica lista para entregar
</commit_message>
<xml_diff>
--- a/Practicas/Memoria de la práctica 1.docx
+++ b/Practicas/Memoria de la práctica 1.docx
@@ -1,321 +1,337 @@
 
 <file path=word/document.xml><?xml version="1.0" encoding="utf-8"?>
-<w:document xmlns:wpc="http://schemas.microsoft.com/office/word/2010/wordprocessingCanvas" xmlns:mc="http://schemas.openxmlformats.org/markup-compatibility/2006" xmlns:o="urn:schemas-microsoft-com:office:office" xmlns:r="http://schemas.openxmlformats.org/officeDocument/2006/relationships" xmlns:m="http://schemas.openxmlformats.org/officeDocument/2006/math" xmlns:v="urn:schemas-microsoft-com:vml" xmlns:wp14="http://schemas.microsoft.com/office/word/2010/wordprocessingDrawing" xmlns:wp="http://schemas.openxmlformats.org/drawingml/2006/wordprocessingDrawing" xmlns:w10="urn:schemas-microsoft-com:office:word" xmlns:w="http://schemas.openxmlformats.org/wordprocessingml/2006/main" xmlns:w14="http://schemas.microsoft.com/office/word/2010/wordml" xmlns:w15="http://schemas.microsoft.com/office/word/2012/wordml" xmlns:wpg="http://schemas.microsoft.com/office/word/2010/wordprocessingGroup" xmlns:wpi="http://schemas.microsoft.com/office/word/2010/wordprocessingInk" xmlns:wne="http://schemas.microsoft.com/office/word/2006/wordml" xmlns:wps="http://schemas.microsoft.com/office/word/2010/wordprocessingShape" mc:Ignorable="w14 w15 wp14">
+<w:document xmlns:wpc="http://schemas.microsoft.com/office/word/2010/wordprocessingCanvas" xmlns:cx="http://schemas.microsoft.com/office/drawing/2014/chartex" xmlns:cx1="http://schemas.microsoft.com/office/drawing/2015/9/8/chartex" xmlns:cx2="http://schemas.microsoft.com/office/drawing/2015/10/21/chartex" xmlns:cx3="http://schemas.microsoft.com/office/drawing/2016/5/9/chartex" xmlns:cx4="http://schemas.microsoft.com/office/drawing/2016/5/10/chartex" xmlns:cx5="http://schemas.microsoft.com/office/drawing/2016/5/11/chartex" xmlns:cx6="http://schemas.microsoft.com/office/drawing/2016/5/12/chartex" xmlns:cx7="http://schemas.microsoft.com/office/drawing/2016/5/13/chartex" xmlns:cx8="http://schemas.microsoft.com/office/drawing/2016/5/14/chartex" xmlns:mc="http://schemas.openxmlformats.org/markup-compatibility/2006" xmlns:aink="http://schemas.microsoft.com/office/drawing/2016/ink" xmlns:am3d="http://schemas.microsoft.com/office/drawing/2017/model3d" xmlns:o="urn:schemas-microsoft-com:office:office" xmlns:r="http://schemas.openxmlformats.org/officeDocument/2006/relationships" xmlns:m="http://schemas.openxmlformats.org/officeDocument/2006/math" xmlns:v="urn:schemas-microsoft-com:vml" xmlns:wp14="http://schemas.microsoft.com/office/word/2010/wordprocessingDrawing" xmlns:wp="http://schemas.openxmlformats.org/drawingml/2006/wordprocessingDrawing" xmlns:w10="urn:schemas-microsoft-com:office:word" xmlns:w="http://schemas.openxmlformats.org/wordprocessingml/2006/main" xmlns:w14="http://schemas.microsoft.com/office/word/2010/wordml" xmlns:w15="http://schemas.microsoft.com/office/word/2012/wordml" xmlns:w16cid="http://schemas.microsoft.com/office/word/2016/wordml/cid" xmlns:w16se="http://schemas.microsoft.com/office/word/2015/wordml/symex" xmlns:wpg="http://schemas.microsoft.com/office/word/2010/wordprocessingGroup" xmlns:wpi="http://schemas.microsoft.com/office/word/2010/wordprocessingInk" xmlns:wne="http://schemas.microsoft.com/office/word/2006/wordml" xmlns:wps="http://schemas.microsoft.com/office/word/2010/wordprocessingShape" mc:Ignorable="w14 w15 w16se w16cid wp14">
   <w:body>
     <w:p>
-      <w:r>
+      <w:pPr>
+        <w:jc w:val="center"/>
+        <w:rPr>
+          <w:b/>
+          <w:sz w:val="36"/>
+          <w:szCs w:val="36"/>
+        </w:rPr>
+      </w:pPr>
+      <w:r>
+        <w:rPr>
+          <w:b/>
+          <w:sz w:val="36"/>
+          <w:szCs w:val="36"/>
+        </w:rPr>
         <w:t>Memoria de la práctica 1</w:t>
       </w:r>
     </w:p>
     <w:p>
+      <w:pPr>
+        <w:jc w:val="center"/>
+      </w:pPr>
       <w:r>
         <w:t>Jorge Rodríguez García y Gonzalo Sanz Lastra</w:t>
       </w:r>
     </w:p>
     <w:p>
-      <w:r>
-        <w:t>Módulos</w:t>
-      </w:r>
-    </w:p>
-    <w:p>
-      <w:r>
-        <w:t>-</w:t>
+      <w:pPr>
+        <w:rPr>
+          <w:b/>
+        </w:rPr>
+      </w:pPr>
+      <w:r>
+        <w:rPr>
+          <w:b/>
+        </w:rPr>
+        <w:t>Módulos:</w:t>
+      </w:r>
+    </w:p>
+    <w:p>
+      <w:r>
+        <w:rPr>
+          <w:noProof/>
+        </w:rPr>
+        <w:drawing>
+          <wp:anchor distT="0" distB="0" distL="114300" distR="114300" simplePos="0" relativeHeight="251660288" behindDoc="1" locked="0" layoutInCell="1" allowOverlap="1">
+            <wp:simplePos x="0" y="0"/>
+            <wp:positionH relativeFrom="margin">
+              <wp:align>center</wp:align>
+            </wp:positionH>
+            <wp:positionV relativeFrom="paragraph">
+              <wp:posOffset>282319</wp:posOffset>
+            </wp:positionV>
+            <wp:extent cx="6064365" cy="6175612"/>
+            <wp:effectExtent l="0" t="0" r="0" b="0"/>
+            <wp:wrapTight wrapText="bothSides">
+              <wp:wrapPolygon edited="0">
+                <wp:start x="0" y="0"/>
+                <wp:lineTo x="0" y="21522"/>
+                <wp:lineTo x="21510" y="21522"/>
+                <wp:lineTo x="21510" y="0"/>
+                <wp:lineTo x="0" y="0"/>
+              </wp:wrapPolygon>
+            </wp:wrapTight>
+            <wp:docPr id="1" name="Imagen 1"/>
+            <wp:cNvGraphicFramePr>
+              <a:graphicFrameLocks xmlns:a="http://schemas.openxmlformats.org/drawingml/2006/main" noChangeAspect="1"/>
+            </wp:cNvGraphicFramePr>
+            <a:graphic xmlns:a="http://schemas.openxmlformats.org/drawingml/2006/main">
+              <a:graphicData uri="http://schemas.openxmlformats.org/drawingml/2006/picture">
+                <pic:pic xmlns:pic="http://schemas.openxmlformats.org/drawingml/2006/picture">
+                  <pic:nvPicPr>
+                    <pic:cNvPr id="1" name="Modulos.png"/>
+                    <pic:cNvPicPr/>
+                  </pic:nvPicPr>
+                  <pic:blipFill>
+                    <a:blip r:embed="rId4">
+                      <a:extLst>
+                        <a:ext uri="{28A0092B-C50C-407E-A947-70E740481C1C}">
+                          <a14:useLocalDpi xmlns:a14="http://schemas.microsoft.com/office/drawing/2010/main" val="0"/>
+                        </a:ext>
+                      </a:extLst>
+                    </a:blip>
+                    <a:stretch>
+                      <a:fillRect/>
+                    </a:stretch>
+                  </pic:blipFill>
+                  <pic:spPr>
+                    <a:xfrm>
+                      <a:off x="0" y="0"/>
+                      <a:ext cx="6064365" cy="6175612"/>
+                    </a:xfrm>
+                    <a:prstGeom prst="rect">
+                      <a:avLst/>
+                    </a:prstGeom>
+                  </pic:spPr>
+                </pic:pic>
+              </a:graphicData>
+            </a:graphic>
+          </wp:anchor>
+        </w:drawing>
+      </w:r>
+    </w:p>
+    <w:p/>
+    <w:p/>
+    <w:p/>
+    <w:p/>
+    <w:p/>
+    <w:p>
+      <w:pPr>
+        <w:rPr>
+          <w:b/>
+        </w:rPr>
+      </w:pPr>
+      <w:r>
+        <w:rPr>
+          <w:b/>
+        </w:rPr>
+        <w:lastRenderedPageBreak/>
+        <w:t xml:space="preserve">Arquitectura </w:t>
+      </w:r>
+      <w:r>
+        <w:rPr>
+          <w:b/>
+        </w:rPr>
+        <w:t xml:space="preserve">general </w:t>
+      </w:r>
+      <w:r>
+        <w:rPr>
+          <w:b/>
+        </w:rPr>
+        <w:t>de clases:</w:t>
+      </w:r>
+    </w:p>
+    <w:p>
+      <w:r>
+        <w:t>En el propio proyecto hay más información sobre cada clase en específico</w:t>
+      </w:r>
+    </w:p>
+    <w:p/>
+    <w:p>
+      <w:r>
+        <w:t>Clases pertenecientes al motor:</w:t>
+      </w:r>
+    </w:p>
+    <w:p>
+      <w:r>
+        <w:rPr>
+          <w:noProof/>
+        </w:rPr>
+        <w:drawing>
+          <wp:anchor distT="0" distB="0" distL="114300" distR="114300" simplePos="0" relativeHeight="251659264" behindDoc="1" locked="0" layoutInCell="1" allowOverlap="1">
+            <wp:simplePos x="0" y="0"/>
+            <wp:positionH relativeFrom="margin">
+              <wp:align>center</wp:align>
+            </wp:positionH>
+            <wp:positionV relativeFrom="paragraph">
+              <wp:posOffset>2730481</wp:posOffset>
+            </wp:positionV>
+            <wp:extent cx="7034906" cy="3125338"/>
+            <wp:effectExtent l="0" t="0" r="0" b="0"/>
+            <wp:wrapTight wrapText="bothSides">
+              <wp:wrapPolygon edited="0">
+                <wp:start x="0" y="0"/>
+                <wp:lineTo x="0" y="21464"/>
+                <wp:lineTo x="21526" y="21464"/>
+                <wp:lineTo x="21526" y="0"/>
+                <wp:lineTo x="0" y="0"/>
+              </wp:wrapPolygon>
+            </wp:wrapTight>
+            <wp:docPr id="4" name="Imagen 4"/>
+            <wp:cNvGraphicFramePr>
+              <a:graphicFrameLocks xmlns:a="http://schemas.openxmlformats.org/drawingml/2006/main" noChangeAspect="1"/>
+            </wp:cNvGraphicFramePr>
+            <a:graphic xmlns:a="http://schemas.openxmlformats.org/drawingml/2006/main">
+              <a:graphicData uri="http://schemas.openxmlformats.org/drawingml/2006/picture">
+                <pic:pic xmlns:pic="http://schemas.openxmlformats.org/drawingml/2006/picture">
+                  <pic:nvPicPr>
+                    <pic:cNvPr id="4" name="Logica.png"/>
+                    <pic:cNvPicPr/>
+                  </pic:nvPicPr>
+                  <pic:blipFill>
+                    <a:blip r:embed="rId5">
+                      <a:extLst>
+                        <a:ext uri="{28A0092B-C50C-407E-A947-70E740481C1C}">
+                          <a14:useLocalDpi xmlns:a14="http://schemas.microsoft.com/office/drawing/2010/main" val="0"/>
+                        </a:ext>
+                      </a:extLst>
+                    </a:blip>
+                    <a:stretch>
+                      <a:fillRect/>
+                    </a:stretch>
+                  </pic:blipFill>
+                  <pic:spPr>
+                    <a:xfrm>
+                      <a:off x="0" y="0"/>
+                      <a:ext cx="7034906" cy="3125338"/>
+                    </a:xfrm>
+                    <a:prstGeom prst="rect">
+                      <a:avLst/>
+                    </a:prstGeom>
+                  </pic:spPr>
+                </pic:pic>
+              </a:graphicData>
+            </a:graphic>
+          </wp:anchor>
+        </w:drawing>
+      </w:r>
+      <w:r>
+        <w:rPr>
+          <w:noProof/>
+        </w:rPr>
+        <w:drawing>
+          <wp:anchor distT="0" distB="0" distL="114300" distR="114300" simplePos="0" relativeHeight="251658240" behindDoc="1" locked="0" layoutInCell="1" allowOverlap="1">
+            <wp:simplePos x="0" y="0"/>
+            <wp:positionH relativeFrom="page">
+              <wp:align>left</wp:align>
+            </wp:positionH>
+            <wp:positionV relativeFrom="paragraph">
+              <wp:posOffset>484</wp:posOffset>
+            </wp:positionV>
+            <wp:extent cx="7486852" cy="2303985"/>
+            <wp:effectExtent l="0" t="0" r="0" b="1270"/>
+            <wp:wrapSquare wrapText="bothSides"/>
+            <wp:docPr id="3" name="Imagen 3"/>
+            <wp:cNvGraphicFramePr>
+              <a:graphicFrameLocks xmlns:a="http://schemas.openxmlformats.org/drawingml/2006/main" noChangeAspect="1"/>
+            </wp:cNvGraphicFramePr>
+            <a:graphic xmlns:a="http://schemas.openxmlformats.org/drawingml/2006/main">
+              <a:graphicData uri="http://schemas.openxmlformats.org/drawingml/2006/picture">
+                <pic:pic xmlns:pic="http://schemas.openxmlformats.org/drawingml/2006/picture">
+                  <pic:nvPicPr>
+                    <pic:cNvPr id="3" name="Engine.png"/>
+                    <pic:cNvPicPr/>
+                  </pic:nvPicPr>
+                  <pic:blipFill>
+                    <a:blip r:embed="rId6" cstate="print">
+                      <a:extLst>
+                        <a:ext uri="{28A0092B-C50C-407E-A947-70E740481C1C}">
+                          <a14:useLocalDpi xmlns:a14="http://schemas.microsoft.com/office/drawing/2010/main" val="0"/>
+                        </a:ext>
+                      </a:extLst>
+                    </a:blip>
+                    <a:stretch>
+                      <a:fillRect/>
+                    </a:stretch>
+                  </pic:blipFill>
+                  <pic:spPr>
+                    <a:xfrm>
+                      <a:off x="0" y="0"/>
+                      <a:ext cx="7486852" cy="2303985"/>
+                    </a:xfrm>
+                    <a:prstGeom prst="rect">
+                      <a:avLst/>
+                    </a:prstGeom>
+                  </pic:spPr>
+                </pic:pic>
+              </a:graphicData>
+            </a:graphic>
+            <wp14:sizeRelH relativeFrom="margin">
+              <wp14:pctWidth>0</wp14:pctWidth>
+            </wp14:sizeRelH>
+            <wp14:sizeRelV relativeFrom="margin">
+              <wp14:pctHeight>0</wp14:pctHeight>
+            </wp14:sizeRelV>
+          </wp:anchor>
+        </w:drawing>
+      </w:r>
+      <w:r>
+        <w:t>Clases pertenecientes a la lógica:</w:t>
+      </w:r>
+    </w:p>
+    <w:p/>
+    <w:p/>
+    <w:p>
+      <w:pPr>
+        <w:rPr>
+          <w:b/>
+        </w:rPr>
+      </w:pPr>
+      <w:r>
+        <w:rPr>
+          <w:b/>
+        </w:rPr>
+        <w:t>Notas:</w:t>
+      </w:r>
+    </w:p>
+    <w:p>
+      <w:r>
+        <w:t>Hemos cambiado algunos parámetros del juego, como la separación de las pelotas y su velocidad. El avance de velocidad tanto de las pelotas como del fondo es también distinto, siendo cada vez más difícil que aumenten</w:t>
+      </w:r>
+      <w:r>
+        <w:t xml:space="preserve"> (p. ej. La primera vez se necesitarán 10 puntos para aumentar la velocidad, luego se necesitarán 15, etc.).</w:t>
+      </w:r>
+    </w:p>
+    <w:p>
+      <w:r>
+        <w:lastRenderedPageBreak/>
+        <w:t>Las colisiones entre pelotas y jugador se realizan una vez las pelotas han introducido la mitad de su cuerpo en el jugador. Es un detalle poco notable, pero que junto con las partículas da sensación de que las pelotas se “aplastan” contra el jugador.</w:t>
+      </w:r>
+    </w:p>
+    <w:p>
+      <w:r>
+        <w:t xml:space="preserve">Al no haber editor de niveles, las posiciones y valores iniciales de todos los objetos se suelen poner mediante “números mágicos” en sus métodos </w:t>
       </w:r>
       <w:proofErr w:type="spellStart"/>
-      <w:r>
-        <w:t>Engine</w:t>
+      <w:proofErr w:type="gramStart"/>
+      <w:r>
+        <w:t>init</w:t>
       </w:r>
       <w:proofErr w:type="spellEnd"/>
-    </w:p>
-    <w:p>
-      <w:r>
-        <w:t>-</w:t>
+      <w:r>
+        <w:t>(</w:t>
+      </w:r>
+      <w:proofErr w:type="gramEnd"/>
+      <w:r>
+        <w:t xml:space="preserve">) y </w:t>
       </w:r>
       <w:proofErr w:type="spellStart"/>
       <w:r>
-        <w:t>PCVersion</w:t>
+        <w:t>reset</w:t>
       </w:r>
       <w:proofErr w:type="spellEnd"/>
-    </w:p>
-    <w:p>
-      <w:r>
-        <w:t>-</w:t>
-      </w:r>
-      <w:proofErr w:type="spellStart"/>
-      <w:r>
-        <w:t>AndroidVersion</w:t>
-      </w:r>
-      <w:proofErr w:type="spellEnd"/>
-    </w:p>
-    <w:p>
-      <w:r>
-        <w:t>-</w:t>
-      </w:r>
-      <w:proofErr w:type="spellStart"/>
-      <w:r>
-        <w:t>PCApp</w:t>
-      </w:r>
-      <w:proofErr w:type="spellEnd"/>
-    </w:p>
-    <w:p>
-      <w:r>
-        <w:t>-</w:t>
-      </w:r>
-      <w:proofErr w:type="spellStart"/>
-      <w:r>
-        <w:t>AndroidApp</w:t>
-      </w:r>
-      <w:proofErr w:type="spellEnd"/>
-    </w:p>
-    <w:p>
-      <w:pPr>
-        <w:rPr>
-          <w:u w:val="single"/>
-        </w:rPr>
-      </w:pPr>
-      <w:r>
-        <w:t>-</w:t>
-      </w:r>
-      <w:proofErr w:type="spellStart"/>
-      <w:r>
-        <w:t>Logic</w:t>
-      </w:r>
-      <w:proofErr w:type="spellEnd"/>
-    </w:p>
-    <w:p>
-      <w:pPr>
-        <w:rPr>
-          <w:u w:val="single"/>
-        </w:rPr>
-      </w:pPr>
-      <w:r>
-        <w:t>-</w:t>
-      </w:r>
-      <w:proofErr w:type="spellStart"/>
-      <w:r>
-        <w:t>Utils</w:t>
-      </w:r>
-      <w:proofErr w:type="spellEnd"/>
-    </w:p>
-    <w:p>
-      <w:pPr>
-        <w:rPr>
-          <w:u w:val="single"/>
-        </w:rPr>
-      </w:pPr>
-    </w:p>
-    <w:p>
-      <w:r>
-        <w:t>Arquitectura de clases</w:t>
-      </w:r>
-    </w:p>
-    <w:p>
-      <w:r>
-        <w:t>-Interfaces</w:t>
-      </w:r>
-    </w:p>
-    <w:p>
-      <w:r>
-        <w:t>-Clases abstractas</w:t>
-      </w:r>
-    </w:p>
-    <w:p>
-      <w:r>
-        <w:t>-Implementaciones para cada versión</w:t>
-      </w:r>
-    </w:p>
-    <w:p>
-      <w:r>
-        <w:t>-Lógica</w:t>
-      </w:r>
-    </w:p>
-    <w:p>
-      <w:r>
-        <w:tab/>
-        <w:t>-</w:t>
-      </w:r>
-      <w:proofErr w:type="spellStart"/>
-      <w:r>
-        <w:t>GameObject</w:t>
-      </w:r>
-      <w:proofErr w:type="spellEnd"/>
-    </w:p>
-    <w:p>
-      <w:r>
-        <w:tab/>
-      </w:r>
-      <w:r>
-        <w:tab/>
-        <w:t>-</w:t>
-      </w:r>
-      <w:proofErr w:type="spellStart"/>
-      <w:r>
-        <w:t>Button</w:t>
-      </w:r>
-      <w:proofErr w:type="spellEnd"/>
-      <w:r>
-        <w:tab/>
-      </w:r>
-    </w:p>
-    <w:p>
-      <w:r>
-        <w:tab/>
-      </w:r>
-      <w:r>
-        <w:tab/>
-      </w:r>
-      <w:r>
-        <w:tab/>
-        <w:t>-</w:t>
-      </w:r>
-      <w:proofErr w:type="spellStart"/>
-      <w:r>
-        <w:t>NextStateButton</w:t>
-      </w:r>
-      <w:proofErr w:type="spellEnd"/>
-    </w:p>
-    <w:p>
-      <w:r>
-        <w:tab/>
-      </w:r>
-      <w:r>
-        <w:tab/>
-      </w:r>
-      <w:r>
-        <w:tab/>
-        <w:t>-</w:t>
-      </w:r>
-      <w:proofErr w:type="spellStart"/>
-      <w:r>
-        <w:t>MuteButton</w:t>
-      </w:r>
-      <w:proofErr w:type="spellEnd"/>
-    </w:p>
-    <w:p>
-      <w:r>
-        <w:tab/>
-      </w:r>
-      <w:r>
-        <w:tab/>
-        <w:t>-Player</w:t>
-      </w:r>
-    </w:p>
-    <w:p>
-      <w:r>
-        <w:tab/>
-      </w:r>
-      <w:r>
-        <w:tab/>
-        <w:t>-</w:t>
-      </w:r>
-      <w:proofErr w:type="spellStart"/>
-      <w:r>
-        <w:t>Ball</w:t>
-      </w:r>
-      <w:proofErr w:type="spellEnd"/>
-    </w:p>
-    <w:p>
-      <w:r>
-        <w:tab/>
-      </w:r>
-      <w:r>
-        <w:tab/>
-      </w:r>
-      <w:r>
-        <w:tab/>
-        <w:t>-</w:t>
-      </w:r>
-      <w:proofErr w:type="spellStart"/>
-      <w:r>
-        <w:t>Particle</w:t>
-      </w:r>
-      <w:proofErr w:type="spellEnd"/>
-    </w:p>
-    <w:p>
-      <w:r>
-        <w:tab/>
-      </w:r>
-      <w:r>
-        <w:tab/>
-        <w:t>-</w:t>
-      </w:r>
-      <w:proofErr w:type="spellStart"/>
-      <w:r>
-        <w:t>ParticleManager</w:t>
-      </w:r>
-      <w:proofErr w:type="spellEnd"/>
-    </w:p>
-    <w:p>
-      <w:r>
-        <w:tab/>
-      </w:r>
-      <w:r>
-        <w:tab/>
-        <w:t>-</w:t>
-      </w:r>
-      <w:proofErr w:type="spellStart"/>
-      <w:r>
-        <w:t>Background</w:t>
-      </w:r>
-      <w:proofErr w:type="spellEnd"/>
-    </w:p>
-    <w:p>
-      <w:r>
-        <w:tab/>
-      </w:r>
-      <w:r>
-        <w:tab/>
-        <w:t>-Text</w:t>
-      </w:r>
-    </w:p>
-    <w:p>
-      <w:r>
-        <w:tab/>
-        <w:t>-</w:t>
-      </w:r>
-      <w:proofErr w:type="spellStart"/>
-      <w:r>
-        <w:t>GameState</w:t>
-      </w:r>
-      <w:proofErr w:type="spellEnd"/>
-    </w:p>
-    <w:p>
-      <w:r>
-        <w:tab/>
-        <w:t>-</w:t>
-      </w:r>
-      <w:proofErr w:type="spellStart"/>
-      <w:r>
-        <w:t>GameOverState</w:t>
-      </w:r>
-      <w:proofErr w:type="spellEnd"/>
-    </w:p>
-    <w:p>
-      <w:r>
-        <w:tab/>
-        <w:t>-</w:t>
-      </w:r>
-      <w:proofErr w:type="spellStart"/>
-      <w:r>
-        <w:t>MenuState</w:t>
-      </w:r>
-      <w:proofErr w:type="spellEnd"/>
-    </w:p>
-    <w:p>
-      <w:r>
-        <w:tab/>
-        <w:t>-</w:t>
-      </w:r>
-      <w:proofErr w:type="spellStart"/>
-      <w:r>
-        <w:t>InstructionState</w:t>
-      </w:r>
-      <w:proofErr w:type="spellEnd"/>
-    </w:p>
-    <w:p>
-      <w:r>
-        <w:tab/>
-        <w:t>-GameInitializer</w:t>
+      <w:r>
+        <w:t>().</w:t>
+      </w:r>
+    </w:p>
+    <w:p>
+      <w:r>
+        <w:t>Junto con este PDF te adjuntamos también las imágenes originales de los diagramas de clases, ya que puede que se vean mejor.</w:t>
       </w:r>
       <w:bookmarkStart w:id="0" w:name="_GoBack"/>
       <w:bookmarkEnd w:id="0"/>
@@ -331,7 +347,7 @@
 </file>
 
 <file path=word/styles.xml><?xml version="1.0" encoding="utf-8"?>
-<w:styles xmlns:mc="http://schemas.openxmlformats.org/markup-compatibility/2006" xmlns:r="http://schemas.openxmlformats.org/officeDocument/2006/relationships" xmlns:w="http://schemas.openxmlformats.org/wordprocessingml/2006/main" xmlns:w14="http://schemas.microsoft.com/office/word/2010/wordml" xmlns:w15="http://schemas.microsoft.com/office/word/2012/wordml" mc:Ignorable="w14 w15">
+<w:styles xmlns:mc="http://schemas.openxmlformats.org/markup-compatibility/2006" xmlns:r="http://schemas.openxmlformats.org/officeDocument/2006/relationships" xmlns:w="http://schemas.openxmlformats.org/wordprocessingml/2006/main" xmlns:w14="http://schemas.microsoft.com/office/word/2010/wordml" xmlns:w15="http://schemas.microsoft.com/office/word/2012/wordml" xmlns:w16cid="http://schemas.microsoft.com/office/word/2016/wordml/cid" xmlns:w16se="http://schemas.microsoft.com/office/word/2015/wordml/symex" mc:Ignorable="w14 w15 w16se w16cid">
   <w:docDefaults>
     <w:rPrDefault>
       <w:rPr>
@@ -347,7 +363,7 @@
       </w:pPr>
     </w:pPrDefault>
   </w:docDefaults>
-  <w:latentStyles w:defLockedState="0" w:defUIPriority="99" w:defSemiHidden="0" w:defUnhideWhenUsed="0" w:defQFormat="0" w:count="371">
+  <w:latentStyles w:defLockedState="0" w:defUIPriority="99" w:defSemiHidden="0" w:defUnhideWhenUsed="0" w:defQFormat="0" w:count="375">
     <w:lsdException w:name="Normal" w:uiPriority="0" w:qFormat="1"/>
     <w:lsdException w:name="heading 1" w:uiPriority="9" w:qFormat="1"/>
     <w:lsdException w:name="heading 2" w:semiHidden="1" w:uiPriority="9" w:unhideWhenUsed="1" w:qFormat="1"/>
@@ -453,7 +469,6 @@
     <w:lsdException w:name="HTML Sample" w:semiHidden="1" w:unhideWhenUsed="1"/>
     <w:lsdException w:name="HTML Typewriter" w:semiHidden="1" w:unhideWhenUsed="1"/>
     <w:lsdException w:name="HTML Variable" w:semiHidden="1" w:unhideWhenUsed="1"/>
-    <w:lsdException w:name="Normal Table" w:semiHidden="1" w:unhideWhenUsed="1"/>
     <w:lsdException w:name="annotation subject" w:semiHidden="1" w:unhideWhenUsed="1"/>
     <w:lsdException w:name="No List" w:semiHidden="1" w:unhideWhenUsed="1"/>
     <w:lsdException w:name="Outline List 1" w:semiHidden="1" w:unhideWhenUsed="1"/>
@@ -497,10 +512,8 @@
     <w:lsdException w:name="Table Elegant" w:semiHidden="1" w:unhideWhenUsed="1"/>
     <w:lsdException w:name="Table Professional" w:semiHidden="1" w:unhideWhenUsed="1"/>
     <w:lsdException w:name="Table Subtle 1" w:semiHidden="1" w:unhideWhenUsed="1"/>
-    <w:lsdException w:name="Table Subtle 2" w:semiHidden="1" w:unhideWhenUsed="1"/>
     <w:lsdException w:name="Table Web 1" w:semiHidden="1" w:unhideWhenUsed="1"/>
     <w:lsdException w:name="Table Web 2" w:semiHidden="1" w:unhideWhenUsed="1"/>
-    <w:lsdException w:name="Table Web 3" w:semiHidden="1" w:unhideWhenUsed="1"/>
     <w:lsdException w:name="Balloon Text" w:semiHidden="1" w:unhideWhenUsed="1"/>
     <w:lsdException w:name="Table Grid" w:uiPriority="39"/>
     <w:lsdException w:name="Table Theme" w:semiHidden="1" w:unhideWhenUsed="1"/>
@@ -719,6 +732,10 @@
     <w:lsdException w:name="List Table 5 Dark Accent 6" w:uiPriority="50"/>
     <w:lsdException w:name="List Table 6 Colorful Accent 6" w:uiPriority="51"/>
     <w:lsdException w:name="List Table 7 Colorful Accent 6" w:uiPriority="52"/>
+    <w:lsdException w:name="Mention" w:semiHidden="1" w:unhideWhenUsed="1"/>
+    <w:lsdException w:name="Smart Hyperlink" w:semiHidden="1" w:unhideWhenUsed="1"/>
+    <w:lsdException w:name="Hashtag" w:semiHidden="1" w:unhideWhenUsed="1"/>
+    <w:lsdException w:name="Unresolved Mention" w:semiHidden="1" w:unhideWhenUsed="1"/>
   </w:latentStyles>
   <w:style w:type="paragraph" w:default="1" w:styleId="Normal">
     <w:name w:val="Normal"/>
@@ -750,6 +767,36 @@
     <w:uiPriority w:val="99"/>
     <w:semiHidden/>
     <w:unhideWhenUsed/>
+  </w:style>
+  <w:style w:type="paragraph" w:styleId="Textodeglobo">
+    <w:name w:val="Balloon Text"/>
+    <w:basedOn w:val="Normal"/>
+    <w:link w:val="TextodegloboCar"/>
+    <w:uiPriority w:val="99"/>
+    <w:semiHidden/>
+    <w:unhideWhenUsed/>
+    <w:rsid w:val="00570D03"/>
+    <w:pPr>
+      <w:spacing w:after="0" w:line="240" w:lineRule="auto"/>
+    </w:pPr>
+    <w:rPr>
+      <w:rFonts w:ascii="Segoe UI" w:hAnsi="Segoe UI" w:cs="Segoe UI"/>
+      <w:sz w:val="18"/>
+      <w:szCs w:val="18"/>
+    </w:rPr>
+  </w:style>
+  <w:style w:type="character" w:customStyle="1" w:styleId="TextodegloboCar">
+    <w:name w:val="Texto de globo Car"/>
+    <w:basedOn w:val="Fuentedeprrafopredeter"/>
+    <w:link w:val="Textodeglobo"/>
+    <w:uiPriority w:val="99"/>
+    <w:semiHidden/>
+    <w:rsid w:val="00570D03"/>
+    <w:rPr>
+      <w:rFonts w:ascii="Segoe UI" w:hAnsi="Segoe UI" w:cs="Segoe UI"/>
+      <w:sz w:val="18"/>
+      <w:szCs w:val="18"/>
+    </w:rPr>
   </w:style>
 </w:styles>
 </file>

</xml_diff>